<commit_message>
fix: Update semantic view to steer away from LOT341 investigation scenario
- Added explicit "DO NOT FOCUS ON" section in custom_instructions
- Clarified that LOT341 issues are RESOLVED and not the HOL focus
- Updated CLI README verification step with note about row count variability
- Regenerated DOCX with updated content

The HOL focus should be V2 launch readiness (CLI) and CX analysis (UI),
NOT the old LOT341 humidity investigation from the previous webinar.

.... Generated with [Cortex Code](https://docs.snowflake.com/en/user-guide/cortex-code/cortex-code)

Co-Authored-By: Cortex Code <noreply@snowflake.com>
</commit_message>
<xml_diff>
--- a/labs/cli/Intro to Cortex Code CLI - Hands-On Lab.docx
+++ b/labs/cli/Intro to Cortex Code CLI - Hands-On Lab.docx
@@ -2300,7 +2300,7 @@
         <w:t xml:space="preserve"> </w:t>
       </w:r>
       <w:r>
-        <w:t xml:space="preserve">- TELEMETRY table: ~21,000 rows</w:t>
+        <w:t xml:space="preserve">- TELEMETRY table: ~21,000 rows (may be higher if run multiple times)</w:t>
       </w:r>
       <w:r>
         <w:t xml:space="preserve"> </w:t>
@@ -2325,6 +2325,24 @@
       </w:r>
       <w:r>
         <w:t xml:space="preserve">- PARSED_CONTENT table: 7 documents</w:t>
+      </w:r>
+    </w:p>
+    <w:p>
+      <w:pPr>
+        <w:pStyle w:val="BlockText"/>
+      </w:pPr>
+      <w:r>
+        <w:rPr>
+          <w:b/>
+          <w:bCs/>
+        </w:rPr>
+        <w:t xml:space="preserve">Note:</w:t>
+      </w:r>
+      <w:r>
+        <w:t xml:space="preserve"> </w:t>
+      </w:r>
+      <w:r>
+        <w:t xml:space="preserve">If row counts are doubled, the setup was run twice. This won’t affect the lab — the data patterns are still valid.</w:t>
       </w:r>
     </w:p>
     <w:p>

</xml_diff>

<commit_message>
fix: Simplify verification step to prevent LOT341 analysis framing
- Changed prompt to just ask for row counts, no analysis
- Added note explaining historical data vs current focus
- Prevents Cortex Code from framing LOT341 as "the scenario"

.... Generated with [Cortex Code](https://docs.snowflake.com/en/user-guide/cortex-code/cortex-code)

Co-Authored-By: Cortex Code <noreply@snowflake.com>
</commit_message>
<xml_diff>
--- a/labs/cli/Intro to Cortex Code CLI - Hands-On Lab.docx
+++ b/labs/cli/Intro to Cortex Code CLI - Hands-On Lab.docx
@@ -2273,16 +2273,16 @@
         <w:rPr>
           <w:rStyle w:val="VerbatimChar"/>
         </w:rPr>
-        <w:t xml:space="preserve">Run verification queries to confirm the PawCore data loaded correctly.</w:t>
-      </w:r>
-      <w:r>
-        <w:br/>
-      </w:r>
-      <w:r>
-        <w:rPr>
-          <w:rStyle w:val="VerbatimChar"/>
-        </w:rPr>
-        <w:t xml:space="preserve">Show me row counts for all tables in PAWCORE_ANALYTICS.</w:t>
+        <w:t xml:space="preserve">Show me row counts for all tables in PAWCORE_ANALYTICS database.</w:t>
+      </w:r>
+      <w:r>
+        <w:br/>
+      </w:r>
+      <w:r>
+        <w:rPr>
+          <w:rStyle w:val="VerbatimChar"/>
+        </w:rPr>
+        <w:t xml:space="preserve">Just the counts, no analysis needed.</w:t>
       </w:r>
     </w:p>
     <w:p>
@@ -2342,7 +2342,23 @@
         <w:t xml:space="preserve"> </w:t>
       </w:r>
       <w:r>
-        <w:t xml:space="preserve">If row counts are doubled, the setup was run twice. This won’t affect the lab — the data patterns are still valid.</w:t>
+        <w:t xml:space="preserve">The data includes historical records from Q4 2024 (including resolved quality issues). Our focus for this lab is on</w:t>
+      </w:r>
+      <w:r>
+        <w:t xml:space="preserve"> </w:t>
+      </w:r>
+      <w:r>
+        <w:rPr>
+          <w:b/>
+          <w:bCs/>
+        </w:rPr>
+        <w:t xml:space="preserve">V2 launch readiness and growth</w:t>
+      </w:r>
+      <w:r>
+        <w:t xml:space="preserve"> </w:t>
+      </w:r>
+      <w:r>
+        <w:t xml:space="preserve">— not investigating past issues. You’ll learn more about the current business context in Exercise 1.</w:t>
       </w:r>
     </w:p>
     <w:p>

</xml_diff>

<commit_message>
fix: Add TRUNCATE before COPY INTO to prevent data duplication
- Added TRUNCATE statements for all data tables before loading
- Ensures consistent row counts when setup is re-run
- Updated expected counts in README

.... Generated with [Cortex Code](https://docs.snowflake.com/en/user-guide/cortex-code/cortex-code)

Co-Authored-By: Cortex Code <noreply@snowflake.com>
</commit_message>
<xml_diff>
--- a/labs/cli/Intro to Cortex Code CLI - Hands-On Lab.docx
+++ b/labs/cli/Intro to Cortex Code CLI - Hands-On Lab.docx
@@ -2300,7 +2300,7 @@
         <w:t xml:space="preserve"> </w:t>
       </w:r>
       <w:r>
-        <w:t xml:space="preserve">- TELEMETRY table: ~21,000 rows (may be higher if run multiple times)</w:t>
+        <w:t xml:space="preserve">- TELEMETRY table: ~21,000 rows</w:t>
       </w:r>
       <w:r>
         <w:t xml:space="preserve"> </w:t>
@@ -2312,7 +2312,7 @@
         <w:t xml:space="preserve"> </w:t>
       </w:r>
       <w:r>
-        <w:t xml:space="preserve">- CUSTOMER_REVIEWS table: ~1,500+ rows</w:t>
+        <w:t xml:space="preserve">- CUSTOMER_REVIEWS table: ~1,550 rows</w:t>
       </w:r>
       <w:r>
         <w:t xml:space="preserve"> </w:t>

</xml_diff>

<commit_message>
fix: Use existing semantic view instead of asking users to create one
- Setup script already creates PAWCORE_ANALYSIS
- Changed Task 2 to explore existing view rather than create new
- Avoids SYSTEM$CREATE_SEMANTIC_VIEW_FROM_YAML syntax issues
- Updated test questions to match verified queries

.... Generated with [Cortex Code](https://docs.snowflake.com/en/user-guide/cortex-code/cortex-code)

Co-Authored-By: Cortex Code <noreply@snowflake.com>
</commit_message>
<xml_diff>
--- a/labs/cli/Intro to Cortex Code CLI - Hands-On Lab.docx
+++ b/labs/cli/Intro to Cortex Code CLI - Hands-On Lab.docx
@@ -2583,13 +2583,13 @@
     </w:p>
     <w:bookmarkEnd w:id="24"/>
     <w:bookmarkEnd w:id="25"/>
-    <w:bookmarkStart w:id="29" w:name="X4f1bf6e0dc9f7dceb47c5b4cd6fe6c1888410c0"/>
+    <w:bookmarkStart w:id="29" w:name="X0ec8e53e766ad9b8734000f150e364d15e760b9"/>
     <w:p>
       <w:pPr>
         <w:pStyle w:val="Heading3"/>
       </w:pPr>
       <w:r>
-        <w:t xml:space="preserve">Task 2: Create a Semantic View for Cortex Analyst (10 min)</w:t>
+        <w:t xml:space="preserve">Task 2: Work with the Semantic View (10 min)</w:t>
       </w:r>
     </w:p>
     <w:p>
@@ -2597,7 +2597,19 @@
         <w:pStyle w:val="FirstParagraph"/>
       </w:pPr>
       <w:r>
-        <w:t xml:space="preserve">A Semantic View tells Cortex Analyst how to understand your data — table relationships, business-friendly names, metrics, and sample questions.</w:t>
+        <w:t xml:space="preserve">A Semantic View tells Cortex Analyst how to understand your data — table relationships, business-friendly names, metrics, and sample questions. The setup script already created one called</w:t>
+      </w:r>
+      <w:r>
+        <w:t xml:space="preserve"> </w:t>
+      </w:r>
+      <w:r>
+        <w:rPr>
+          <w:rStyle w:val="VerbatimChar"/>
+        </w:rPr>
+        <w:t xml:space="preserve">PAWCORE_ANALYSIS</w:t>
+      </w:r>
+      <w:r>
+        <w:t xml:space="preserve">.</w:t>
       </w:r>
     </w:p>
     <w:bookmarkStart w:id="26" w:name="step-1-understand-semantic-views"/>
@@ -2639,13 +2651,13 @@
       </w:r>
     </w:p>
     <w:bookmarkEnd w:id="26"/>
-    <w:bookmarkStart w:id="27" w:name="step-2-generate-the-semantic-view"/>
+    <w:bookmarkStart w:id="27" w:name="X36b2e98e58260960ff57df479a4593d94fac25b"/>
     <w:p>
       <w:pPr>
         <w:pStyle w:val="Heading4"/>
       </w:pPr>
       <w:r>
-        <w:t xml:space="preserve">Step 2: Generate the Semantic View</w:t>
+        <w:t xml:space="preserve">Step 2: Explore the Existing Semantic View</w:t>
       </w:r>
     </w:p>
     <w:p>
@@ -2656,94 +2668,16 @@
         <w:rPr>
           <w:rStyle w:val="VerbatimChar"/>
         </w:rPr>
-        <w:t xml:space="preserve">Create a Cortex Analyst semantic view for the PAWCORE_ANALYTICS database.</w:t>
-      </w:r>
-      <w:r>
-        <w:br/>
-      </w:r>
-      <w:r>
-        <w:rPr>
-          <w:rStyle w:val="VerbatimChar"/>
-        </w:rPr>
-        <w:t xml:space="preserve">Proceed autonomously.</w:t>
-      </w:r>
-      <w:r>
-        <w:br/>
-      </w:r>
-      <w:r>
-        <w:br/>
-      </w:r>
-      <w:r>
-        <w:rPr>
-          <w:rStyle w:val="VerbatimChar"/>
-        </w:rPr>
-        <w:t xml:space="preserve">The semantic view should:</w:t>
-      </w:r>
-      <w:r>
-        <w:br/>
-      </w:r>
-      <w:r>
-        <w:rPr>
-          <w:rStyle w:val="VerbatimChar"/>
-        </w:rPr>
-        <w:t xml:space="preserve">1. Include the TELEMETRY, QUALITY_LOGS, CUSTOMER_REVIEWS, and SLACK_MESSAGES tables</w:t>
-      </w:r>
-      <w:r>
-        <w:br/>
-      </w:r>
-      <w:r>
-        <w:rPr>
-          <w:rStyle w:val="VerbatimChar"/>
-        </w:rPr>
-        <w:t xml:space="preserve">2. Define relationships between tables (lot_number, device_id)</w:t>
-      </w:r>
-      <w:r>
-        <w:br/>
-      </w:r>
-      <w:r>
-        <w:rPr>
-          <w:rStyle w:val="VerbatimChar"/>
-        </w:rPr>
-        <w:t xml:space="preserve">3. Add business-friendly descriptions and synonyms</w:t>
-      </w:r>
-      <w:r>
-        <w:br/>
-      </w:r>
-      <w:r>
-        <w:rPr>
-          <w:rStyle w:val="VerbatimChar"/>
-        </w:rPr>
-        <w:t xml:space="preserve">4. Define key metrics: avg_battery_level, pass_rate, avg_rating, device_count</w:t>
-      </w:r>
-      <w:r>
-        <w:br/>
-      </w:r>
-      <w:r>
-        <w:rPr>
-          <w:rStyle w:val="VerbatimChar"/>
-        </w:rPr>
-        <w:t xml:space="preserve">5. Frame everything around V2 launch readiness analysis</w:t>
-      </w:r>
-      <w:r>
-        <w:br/>
-      </w:r>
-      <w:r>
-        <w:rPr>
-          <w:rStyle w:val="VerbatimChar"/>
-        </w:rPr>
-        <w:t xml:space="preserve">6. Use CREATE SEMANTIC VIEW SQL syntax</w:t>
-      </w:r>
-      <w:r>
-        <w:br/>
-      </w:r>
-      <w:r>
-        <w:br/>
-      </w:r>
-      <w:r>
-        <w:rPr>
-          <w:rStyle w:val="VerbatimChar"/>
-        </w:rPr>
-        <w:t xml:space="preserve">Execute the SQL.</w:t>
+        <w:t xml:space="preserve">Show me the semantic view PAWCORE_ANALYTICS.SEMANTIC.PAWCORE_ANALYSIS.</w:t>
+      </w:r>
+      <w:r>
+        <w:br/>
+      </w:r>
+      <w:r>
+        <w:rPr>
+          <w:rStyle w:val="VerbatimChar"/>
+        </w:rPr>
+        <w:t xml:space="preserve">What tables does it include? What metrics are defined?</w:t>
       </w:r>
     </w:p>
     <w:bookmarkEnd w:id="27"/>
@@ -2764,7 +2698,7 @@
         <w:rPr>
           <w:rStyle w:val="VerbatimChar"/>
         </w:rPr>
-        <w:t xml:space="preserve">Using the semantic view we just created, test these questions that</w:t>
+        <w:t xml:space="preserve">Using the PAWCORE_ANALYSIS semantic view, test these questions that</w:t>
       </w:r>
       <w:r>
         <w:br/>
@@ -2785,25 +2719,25 @@
         <w:rPr>
           <w:rStyle w:val="VerbatimChar"/>
         </w:rPr>
-        <w:t xml:space="preserve">1. "What are our top-performing product lines by region?"</w:t>
-      </w:r>
-      <w:r>
-        <w:br/>
-      </w:r>
-      <w:r>
-        <w:rPr>
-          <w:rStyle w:val="VerbatimChar"/>
-        </w:rPr>
-        <w:t xml:space="preserve">2. "Which customer segments have the highest review scores?"</w:t>
-      </w:r>
-      <w:r>
-        <w:br/>
-      </w:r>
-      <w:r>
-        <w:rPr>
-          <w:rStyle w:val="VerbatimChar"/>
-        </w:rPr>
-        <w:t xml:space="preserve">3. "Show me quality pass rates by test type over the last 6 months"</w:t>
+        <w:t xml:space="preserve">1. "What are our top-performing regions based on customer satisfaction?"</w:t>
+      </w:r>
+      <w:r>
+        <w:br/>
+      </w:r>
+      <w:r>
+        <w:rPr>
+          <w:rStyle w:val="VerbatimChar"/>
+        </w:rPr>
+        <w:t xml:space="preserve">2. "Show me quality pass rates by test type"</w:t>
+      </w:r>
+      <w:r>
+        <w:br/>
+      </w:r>
+      <w:r>
+        <w:rPr>
+          <w:rStyle w:val="VerbatimChar"/>
+        </w:rPr>
+        <w:t xml:space="preserve">3. "How engaged are customers with their devices?"</w:t>
       </w:r>
       <w:r>
         <w:br/>

</xml_diff>